<commit_message>
statistics notes and syllabus
</commit_message>
<xml_diff>
--- a/modules/UCSD Extension Data Science for Digital Health Course Syllabus.docx
+++ b/modules/UCSD Extension Data Science for Digital Health Course Syllabus.docx
@@ -38,11 +38,11 @@
             <wp:effectExtent l="0" t="0" r="0" b="0"/>
             <wp:wrapTight wrapText="bothSides">
               <wp:wrapPolygon edited="0">
-                <wp:start x="-238" y="0"/>
-                <wp:lineTo x="-238" y="20357"/>
-                <wp:lineTo x="21267" y="20357"/>
-                <wp:lineTo x="21267" y="0"/>
-                <wp:lineTo x="-238" y="0"/>
+                <wp:start x="-293" y="0"/>
+                <wp:lineTo x="-293" y="20191"/>
+                <wp:lineTo x="21212" y="20191"/>
+                <wp:lineTo x="21212" y="0"/>
+                <wp:lineTo x="-293" y="0"/>
               </wp:wrapPolygon>
             </wp:wrapTight>
             <wp:docPr id="1" name="Picture 9" descr="C:\Users\rhoughtaling\Desktop\download (1).png"/>
@@ -1247,9 +1247,7 @@
       <w:pPr>
         <w:pStyle w:val="Normal"/>
         <w:spacing w:lineRule="auto" w:line="360" w:before="0" w:after="0"/>
-        <w:rPr>
-          <w:rFonts w:ascii="Verdana" w:hAnsi="Verdana"/>
-        </w:rPr>
+        <w:rPr/>
       </w:pPr>
       <w:r>
         <w:rPr>
@@ -1270,17 +1268,7 @@
           <w:sz w:val="20"/>
           <w:szCs w:val="20"/>
         </w:rPr>
-        <w:t xml:space="preserve">Lecture 7:  </w:t>
-      </w:r>
-      <w:r>
-        <w:rPr>
-          <w:rFonts w:cs="Verdana-Bold" w:ascii="Verdana" w:hAnsi="Verdana"/>
-          <w:b/>
-          <w:color w:val="000000"/>
-          <w:sz w:val="20"/>
-          <w:szCs w:val="20"/>
-        </w:rPr>
-        <w:t xml:space="preserve">Bioinformatics, </w:t>
+        <w:t xml:space="preserve">Lecture 7:  Bioinformatics, </w:t>
       </w:r>
       <w:r>
         <w:rPr>
@@ -1290,26 +1278,14 @@
           <w:sz w:val="20"/>
           <w:szCs w:val="20"/>
         </w:rPr>
-        <w:t xml:space="preserve">Genomics, </w:t>
-      </w:r>
-      <w:r>
-        <w:rPr>
-          <w:rFonts w:cs="Verdana" w:ascii="Verdana" w:hAnsi="Verdana"/>
-          <w:b/>
-          <w:color w:val="000000"/>
-          <w:sz w:val="20"/>
-          <w:szCs w:val="20"/>
-        </w:rPr>
-        <w:t>Ethics</w:t>
+        <w:t>Genomics</w:t>
       </w:r>
     </w:p>
     <w:p>
       <w:pPr>
         <w:pStyle w:val="Normal"/>
         <w:spacing w:lineRule="auto" w:line="360" w:before="0" w:after="0"/>
-        <w:rPr>
-          <w:rFonts w:ascii="Verdana" w:hAnsi="Verdana"/>
-        </w:rPr>
+        <w:rPr/>
       </w:pPr>
       <w:r>
         <w:rPr>
@@ -1342,38 +1318,14 @@
           <w:sz w:val="20"/>
           <w:szCs w:val="20"/>
         </w:rPr>
-        <w:t>Assistive Tech</w:t>
-      </w:r>
-      <w:r>
-        <w:rPr>
-          <w:rFonts w:cs="Verdana-Bold" w:ascii="Verdana" w:hAnsi="Verdana"/>
-          <w:b/>
-          <w:bCs/>
-          <w:color w:val="000000"/>
-          <w:sz w:val="20"/>
-          <w:szCs w:val="20"/>
-        </w:rPr>
-        <w:t>nology,</w:t>
-      </w:r>
-      <w:r>
-        <w:rPr>
-          <w:rFonts w:cs="Verdana-Bold" w:ascii="Verdana" w:hAnsi="Verdana"/>
-          <w:b/>
-          <w:bCs/>
-          <w:color w:val="000000"/>
-          <w:sz w:val="20"/>
-          <w:szCs w:val="20"/>
-        </w:rPr>
-        <w:t xml:space="preserve"> Ethics</w:t>
+        <w:t>Assistive Technology</w:t>
       </w:r>
     </w:p>
     <w:p>
       <w:pPr>
         <w:pStyle w:val="Normal"/>
         <w:spacing w:lineRule="auto" w:line="360" w:before="0" w:after="0"/>
-        <w:rPr>
-          <w:rFonts w:ascii="Verdana" w:hAnsi="Verdana"/>
-        </w:rPr>
+        <w:rPr/>
       </w:pPr>
       <w:r>
         <w:rPr>
@@ -1404,16 +1356,14 @@
           <w:sz w:val="20"/>
           <w:szCs w:val="20"/>
         </w:rPr>
-        <w:t>Population Health &amp; Epidemiology</w:t>
+        <w:t>Hospital and Healthcare System Modeling</w:t>
       </w:r>
     </w:p>
     <w:p>
       <w:pPr>
         <w:pStyle w:val="Normal"/>
         <w:spacing w:lineRule="auto" w:line="360" w:before="0" w:after="0"/>
-        <w:rPr>
-          <w:rFonts w:ascii="Verdana" w:hAnsi="Verdana"/>
-        </w:rPr>
+        <w:rPr/>
       </w:pPr>
       <w:r>
         <w:rPr>
@@ -1434,17 +1384,17 @@
           <w:sz w:val="20"/>
           <w:szCs w:val="20"/>
         </w:rPr>
-        <w:t xml:space="preserve">Lecture 10:  </w:t>
-      </w:r>
-      <w:r>
-        <w:rPr>
-          <w:rFonts w:cs="Verdana-Bold" w:ascii="Verdana" w:hAnsi="Verdana"/>
-          <w:b/>
-          <w:color w:val="000000"/>
-          <w:sz w:val="20"/>
-          <w:szCs w:val="20"/>
-        </w:rPr>
-        <w:t>Public Policy and Public Health</w:t>
+        <w:t xml:space="preserve">Lecture 10:  Public Health </w:t>
+      </w:r>
+      <w:r>
+        <w:rPr>
+          <w:rFonts w:cs="Verdana" w:ascii="Verdana" w:hAnsi="Verdana"/>
+          <w:b/>
+          <w:color w:val="000000"/>
+          <w:sz w:val="20"/>
+          <w:szCs w:val="20"/>
+        </w:rPr>
+        <w:t>&amp; Epidemiology</w:t>
       </w:r>
     </w:p>
     <w:p>
@@ -2648,8 +2598,8 @@
               </w:rPr>
               <w:t xml:space="preserve">SR1: </w:t>
             </w:r>
-            <w:bookmarkStart w:id="11" w:name="__DdeLink__378_3820221879"/>
-            <w:bookmarkStart w:id="12" w:name="__DdeLink__376_3820221879"/>
+            <w:bookmarkStart w:id="11" w:name="__DdeLink__376_3820221879"/>
+            <w:bookmarkStart w:id="12" w:name="__DdeLink__378_3820221879"/>
             <w:bookmarkEnd w:id="10"/>
             <w:r>
               <w:rPr>
@@ -7748,6 +7698,184 @@
       <w:lang w:val="en"/>
     </w:rPr>
   </w:style>
+  <w:style w:type="character" w:styleId="ListLabel77">
+    <w:name w:val="ListLabel 77"/>
+    <w:qFormat/>
+    <w:rPr>
+      <w:rFonts w:ascii="Verdana" w:hAnsi="Verdana" w:cs="Symbol"/>
+      <w:sz w:val="20"/>
+    </w:rPr>
+  </w:style>
+  <w:style w:type="character" w:styleId="ListLabel78">
+    <w:name w:val="ListLabel 78"/>
+    <w:qFormat/>
+    <w:rPr>
+      <w:rFonts w:cs="Courier New"/>
+    </w:rPr>
+  </w:style>
+  <w:style w:type="character" w:styleId="ListLabel79">
+    <w:name w:val="ListLabel 79"/>
+    <w:qFormat/>
+    <w:rPr>
+      <w:rFonts w:cs="Wingdings"/>
+    </w:rPr>
+  </w:style>
+  <w:style w:type="character" w:styleId="ListLabel80">
+    <w:name w:val="ListLabel 80"/>
+    <w:qFormat/>
+    <w:rPr>
+      <w:rFonts w:cs="Symbol"/>
+    </w:rPr>
+  </w:style>
+  <w:style w:type="character" w:styleId="ListLabel81">
+    <w:name w:val="ListLabel 81"/>
+    <w:qFormat/>
+    <w:rPr>
+      <w:rFonts w:cs="Courier New"/>
+    </w:rPr>
+  </w:style>
+  <w:style w:type="character" w:styleId="ListLabel82">
+    <w:name w:val="ListLabel 82"/>
+    <w:qFormat/>
+    <w:rPr>
+      <w:rFonts w:cs="Wingdings"/>
+    </w:rPr>
+  </w:style>
+  <w:style w:type="character" w:styleId="ListLabel83">
+    <w:name w:val="ListLabel 83"/>
+    <w:qFormat/>
+    <w:rPr>
+      <w:rFonts w:cs="Symbol"/>
+    </w:rPr>
+  </w:style>
+  <w:style w:type="character" w:styleId="ListLabel84">
+    <w:name w:val="ListLabel 84"/>
+    <w:qFormat/>
+    <w:rPr>
+      <w:rFonts w:cs="Courier New"/>
+    </w:rPr>
+  </w:style>
+  <w:style w:type="character" w:styleId="ListLabel85">
+    <w:name w:val="ListLabel 85"/>
+    <w:qFormat/>
+    <w:rPr>
+      <w:rFonts w:cs="Wingdings"/>
+    </w:rPr>
+  </w:style>
+  <w:style w:type="character" w:styleId="ListLabel86">
+    <w:name w:val="ListLabel 86"/>
+    <w:qFormat/>
+    <w:rPr>
+      <w:rFonts w:ascii="Verdana" w:hAnsi="Verdana" w:cs="Symbol"/>
+      <w:sz w:val="20"/>
+    </w:rPr>
+  </w:style>
+  <w:style w:type="character" w:styleId="ListLabel87">
+    <w:name w:val="ListLabel 87"/>
+    <w:qFormat/>
+    <w:rPr>
+      <w:rFonts w:cs="Courier New"/>
+    </w:rPr>
+  </w:style>
+  <w:style w:type="character" w:styleId="ListLabel88">
+    <w:name w:val="ListLabel 88"/>
+    <w:qFormat/>
+    <w:rPr>
+      <w:rFonts w:cs="Wingdings"/>
+    </w:rPr>
+  </w:style>
+  <w:style w:type="character" w:styleId="ListLabel89">
+    <w:name w:val="ListLabel 89"/>
+    <w:qFormat/>
+    <w:rPr>
+      <w:rFonts w:cs="Symbol"/>
+    </w:rPr>
+  </w:style>
+  <w:style w:type="character" w:styleId="ListLabel90">
+    <w:name w:val="ListLabel 90"/>
+    <w:qFormat/>
+    <w:rPr>
+      <w:rFonts w:cs="Courier New"/>
+    </w:rPr>
+  </w:style>
+  <w:style w:type="character" w:styleId="ListLabel91">
+    <w:name w:val="ListLabel 91"/>
+    <w:qFormat/>
+    <w:rPr>
+      <w:rFonts w:cs="Wingdings"/>
+    </w:rPr>
+  </w:style>
+  <w:style w:type="character" w:styleId="ListLabel92">
+    <w:name w:val="ListLabel 92"/>
+    <w:qFormat/>
+    <w:rPr>
+      <w:rFonts w:cs="Symbol"/>
+    </w:rPr>
+  </w:style>
+  <w:style w:type="character" w:styleId="ListLabel93">
+    <w:name w:val="ListLabel 93"/>
+    <w:qFormat/>
+    <w:rPr>
+      <w:rFonts w:cs="Courier New"/>
+    </w:rPr>
+  </w:style>
+  <w:style w:type="character" w:styleId="ListLabel94">
+    <w:name w:val="ListLabel 94"/>
+    <w:qFormat/>
+    <w:rPr>
+      <w:rFonts w:cs="Wingdings"/>
+    </w:rPr>
+  </w:style>
+  <w:style w:type="character" w:styleId="ListLabel95">
+    <w:name w:val="ListLabel 95"/>
+    <w:qFormat/>
+    <w:rPr>
+      <w:rFonts w:ascii="Verdana" w:hAnsi="Verdana"/>
+      <w:sz w:val="20"/>
+      <w:szCs w:val="20"/>
+      <w:lang w:val="en"/>
+    </w:rPr>
+  </w:style>
+  <w:style w:type="character" w:styleId="ListLabel96">
+    <w:name w:val="ListLabel 96"/>
+    <w:qFormat/>
+    <w:rPr>
+      <w:rFonts w:ascii="Verdana" w:hAnsi="Verdana" w:eastAsia="Calibri" w:cs="" w:cstheme="minorBidi" w:eastAsiaTheme="minorHAnsi"/>
+      <w:b w:val="false"/>
+      <w:bCs w:val="false"/>
+      <w:color w:val="auto"/>
+      <w:kern w:val="0"/>
+      <w:sz w:val="20"/>
+      <w:szCs w:val="20"/>
+      <w:u w:val="single"/>
+      <w:lang w:val="en" w:eastAsia="en-US" w:bidi="ar-SA"/>
+    </w:rPr>
+  </w:style>
+  <w:style w:type="character" w:styleId="ListLabel97">
+    <w:name w:val="ListLabel 97"/>
+    <w:qFormat/>
+    <w:rPr>
+      <w:rFonts w:ascii="Verdana" w:hAnsi="Verdana" w:cs="Verdana"/>
+      <w:b w:val="false"/>
+      <w:bCs w:val="false"/>
+      <w:color w:val="000000"/>
+      <w:sz w:val="20"/>
+      <w:szCs w:val="20"/>
+      <w:lang w:val="en"/>
+    </w:rPr>
+  </w:style>
+  <w:style w:type="character" w:styleId="ListLabel98">
+    <w:name w:val="ListLabel 98"/>
+    <w:qFormat/>
+    <w:rPr>
+      <w:rFonts w:ascii="Verdana" w:hAnsi="Verdana"/>
+      <w:b w:val="false"/>
+      <w:bCs w:val="false"/>
+      <w:sz w:val="20"/>
+      <w:szCs w:val="20"/>
+      <w:lang w:val="en"/>
+    </w:rPr>
+  </w:style>
   <w:style w:type="paragraph" w:styleId="Heading">
     <w:name w:val="Heading"/>
     <w:basedOn w:val="Normal"/>

</xml_diff>

<commit_message>
audio recordings and script
</commit_message>
<xml_diff>
--- a/modules/UCSD Extension Data Science for Digital Health Course Syllabus.docx
+++ b/modules/UCSD Extension Data Science for Digital Health Course Syllabus.docx
@@ -2069,8 +2069,8 @@
       </w:tblPr>
       <w:tblGrid>
         <w:gridCol w:w="810"/>
-        <w:gridCol w:w="6292"/>
-        <w:gridCol w:w="2343"/>
+        <w:gridCol w:w="6660"/>
+        <w:gridCol w:w="1975"/>
       </w:tblGrid>
       <w:tr>
         <w:trPr>
@@ -2164,7 +2164,7 @@
         </w:tc>
         <w:tc>
           <w:tcPr>
-            <w:tcW w:w="6292" w:type="dxa"/>
+            <w:tcW w:w="6660" w:type="dxa"/>
             <w:tcBorders/>
             <w:shd w:fill="auto" w:val="clear"/>
           </w:tcPr>
@@ -2224,7 +2224,7 @@
         </w:tc>
         <w:tc>
           <w:tcPr>
-            <w:tcW w:w="2343" w:type="dxa"/>
+            <w:tcW w:w="1975" w:type="dxa"/>
             <w:tcBorders/>
             <w:shd w:fill="auto" w:val="clear"/>
           </w:tcPr>
@@ -2341,7 +2341,7 @@
         </w:tc>
         <w:tc>
           <w:tcPr>
-            <w:tcW w:w="6292" w:type="dxa"/>
+            <w:tcW w:w="6660" w:type="dxa"/>
             <w:tcBorders/>
             <w:shd w:fill="auto" w:val="clear"/>
           </w:tcPr>
@@ -2406,7 +2406,7 @@
         </w:tc>
         <w:tc>
           <w:tcPr>
-            <w:tcW w:w="2343" w:type="dxa"/>
+            <w:tcW w:w="1975" w:type="dxa"/>
             <w:tcBorders/>
             <w:shd w:fill="auto" w:val="clear"/>
           </w:tcPr>
@@ -2527,7 +2527,7 @@
         </w:tc>
         <w:tc>
           <w:tcPr>
-            <w:tcW w:w="6292" w:type="dxa"/>
+            <w:tcW w:w="6660" w:type="dxa"/>
             <w:tcBorders/>
             <w:shd w:fill="auto" w:val="clear"/>
           </w:tcPr>
@@ -2577,13 +2577,46 @@
             <w:r>
               <w:rPr>
                 <w:rFonts w:cs="Verdana" w:ascii="Verdana" w:hAnsi="Verdana"/>
+                <w:b/>
+                <w:bCs/>
+                <w:color w:val="000000"/>
+                <w:sz w:val="20"/>
+                <w:szCs w:val="20"/>
+              </w:rPr>
+              <w:t xml:space="preserve">Assignment </w:t>
+            </w:r>
+            <w:r>
+              <w:rPr>
+                <w:rFonts w:cs="Verdana" w:ascii="Verdana" w:hAnsi="Verdana"/>
+                <w:b/>
+                <w:bCs/>
+                <w:color w:val="000000"/>
+                <w:sz w:val="20"/>
+                <w:szCs w:val="20"/>
+              </w:rPr>
+              <w:t>1</w:t>
+            </w:r>
+            <w:r>
+              <w:rPr>
+                <w:rFonts w:cs="Verdana" w:ascii="Verdana" w:hAnsi="Verdana"/>
+                <w:b/>
+                <w:bCs/>
+                <w:color w:val="000000"/>
+                <w:sz w:val="20"/>
+                <w:szCs w:val="20"/>
+              </w:rPr>
+              <w:t>:</w:t>
+            </w:r>
+            <w:r>
+              <w:rPr>
+                <w:rFonts w:cs="Verdana" w:ascii="Verdana" w:hAnsi="Verdana"/>
                 <w:b w:val="false"/>
                 <w:bCs w:val="false"/>
                 <w:color w:val="000000"/>
                 <w:sz w:val="20"/>
                 <w:szCs w:val="20"/>
               </w:rPr>
-              <w:t>Assignment #2: Discussion Board:  Share at least one possible (exogenous) cause of growth rate variability in guinea pig birth weight besides litter size.</w:t>
+              <w:t xml:space="preserve"> Discussion Board:  Share at least one possible (exogenous) cause of growth rate variability in guinea pig birth weight besides litter size.</w:t>
             </w:r>
           </w:p>
           <w:p>
@@ -2814,7 +2847,7 @@
         </w:tc>
         <w:tc>
           <w:tcPr>
-            <w:tcW w:w="2343" w:type="dxa"/>
+            <w:tcW w:w="1975" w:type="dxa"/>
             <w:tcBorders/>
             <w:shd w:fill="auto" w:val="clear"/>
           </w:tcPr>
@@ -2953,7 +2986,7 @@
         </w:tc>
         <w:tc>
           <w:tcPr>
-            <w:tcW w:w="6292" w:type="dxa"/>
+            <w:tcW w:w="6660" w:type="dxa"/>
             <w:tcBorders/>
             <w:shd w:fill="auto" w:val="clear"/>
           </w:tcPr>
@@ -3000,12 +3033,71 @@
             <w:pPr>
               <w:pStyle w:val="Normal"/>
               <w:spacing w:lineRule="auto" w:line="240" w:before="0" w:after="0"/>
-              <w:rPr>
-                <w:b w:val="false"/>
+              <w:rPr/>
+            </w:pPr>
+            <w:r>
+              <w:rPr>
+                <w:rFonts w:cs="Verdana" w:ascii="Verdana" w:hAnsi="Verdana"/>
+                <w:b/>
+                <w:bCs/>
+                <w:color w:val="000000"/>
+                <w:sz w:val="20"/>
+                <w:szCs w:val="20"/>
+              </w:rPr>
+              <w:t xml:space="preserve">Assignment </w:t>
+            </w:r>
+            <w:r>
+              <w:rPr>
+                <w:rFonts w:cs="Verdana" w:ascii="Verdana" w:hAnsi="Verdana"/>
+                <w:b/>
+                <w:bCs/>
+                <w:color w:val="000000"/>
+                <w:sz w:val="20"/>
+                <w:szCs w:val="20"/>
+              </w:rPr>
+              <w:t>2</w:t>
+            </w:r>
+            <w:r>
+              <w:rPr>
+                <w:rFonts w:cs="Verdana" w:ascii="Verdana" w:hAnsi="Verdana"/>
+                <w:b/>
+                <w:bCs/>
+                <w:color w:val="000000"/>
+                <w:sz w:val="20"/>
+                <w:szCs w:val="20"/>
+              </w:rPr>
+              <w:t>:</w:t>
+            </w:r>
+          </w:p>
+          <w:p>
+            <w:pPr>
+              <w:pStyle w:val="Normal"/>
+              <w:spacing w:lineRule="auto" w:line="240" w:before="0" w:after="0"/>
+              <w:rPr/>
+            </w:pPr>
+            <w:r>
+              <w:rPr>
+                <w:rFonts w:cs="Verdana" w:ascii="Verdana" w:hAnsi="Verdana"/>
+                <w:b/>
+                <w:bCs/>
+                <w:color w:val="000000"/>
+                <w:sz w:val="20"/>
+                <w:szCs w:val="20"/>
+              </w:rPr>
+              <w:t xml:space="preserve">  </w:t>
+            </w:r>
+            <w:r>
+              <w:rPr>
+                <w:rFonts w:cs="Verdana" w:ascii="Verdana" w:hAnsi="Verdana"/>
                 <w:b w:val="false"/>
                 <w:bCs w:val="false"/>
-              </w:rPr>
-            </w:pPr>
+                <w:color w:val="000000"/>
+                <w:sz w:val="20"/>
+                <w:szCs w:val="20"/>
+              </w:rPr>
+              <w:t>Discussion:</w:t>
+            </w:r>
+            <w:bookmarkStart w:id="14" w:name="__DdeLink__348_38202218792"/>
             <w:r>
               <w:rPr>
                 <w:rFonts w:cs="Verdana" w:ascii="Verdana" w:hAnsi="Verdana"/>
@@ -3015,9 +3107,8 @@
                 <w:sz w:val="20"/>
                 <w:szCs w:val="20"/>
               </w:rPr>
-              <w:t>Assignment #3: Discussion Board:</w:t>
-            </w:r>
-            <w:bookmarkStart w:id="14" w:name="__DdeLink__348_38202218792"/>
+              <w:t xml:space="preserve"> </w:t>
+            </w:r>
             <w:r>
               <w:rPr>
                 <w:rFonts w:cs="Verdana" w:ascii="Verdana" w:hAnsi="Verdana"/>
@@ -3027,9 +3118,8 @@
                 <w:sz w:val="20"/>
                 <w:szCs w:val="20"/>
               </w:rPr>
-              <w:t xml:space="preserve"> Share a real world application of Bayes Rule</w:t>
-            </w:r>
-            <w:bookmarkEnd w:id="14"/>
+              <w:t xml:space="preserve">1. </w:t>
+            </w:r>
             <w:r>
               <w:rPr>
                 <w:rFonts w:cs="Verdana" w:ascii="Verdana" w:hAnsi="Verdana"/>
@@ -3039,7 +3129,96 @@
                 <w:sz w:val="20"/>
                 <w:szCs w:val="20"/>
               </w:rPr>
-              <w:t xml:space="preserve"> and show how to apply it.</w:t>
+              <w:t xml:space="preserve">Share </w:t>
+            </w:r>
+            <w:r>
+              <w:rPr>
+                <w:rFonts w:eastAsia="Calibri" w:cs="Verdana" w:ascii="Verdana" w:hAnsi="Verdana"/>
+                <w:b w:val="false"/>
+                <w:bCs w:val="false"/>
+                <w:color w:val="000000"/>
+                <w:kern w:val="0"/>
+                <w:sz w:val="20"/>
+                <w:szCs w:val="20"/>
+                <w:lang w:val="en-US" w:eastAsia="en-US" w:bidi="ar-SA"/>
+              </w:rPr>
+              <w:t>one</w:t>
+            </w:r>
+            <w:r>
+              <w:rPr>
+                <w:rFonts w:cs="Verdana" w:ascii="Verdana" w:hAnsi="Verdana"/>
+                <w:b w:val="false"/>
+                <w:bCs w:val="false"/>
+                <w:color w:val="000000"/>
+                <w:sz w:val="20"/>
+                <w:szCs w:val="20"/>
+              </w:rPr>
+              <w:t xml:space="preserve"> real-</w:t>
+            </w:r>
+            <w:r>
+              <w:rPr>
+                <w:rFonts w:cs="Verdana" w:ascii="Verdana" w:hAnsi="Verdana"/>
+                <w:b w:val="false"/>
+                <w:bCs w:val="false"/>
+                <w:color w:val="000000"/>
+                <w:sz w:val="20"/>
+                <w:szCs w:val="20"/>
+              </w:rPr>
+              <w:t>world</w:t>
+            </w:r>
+            <w:r>
+              <w:rPr>
+                <w:rFonts w:cs="Verdana" w:ascii="Verdana" w:hAnsi="Verdana"/>
+                <w:b w:val="false"/>
+                <w:bCs w:val="false"/>
+                <w:color w:val="000000"/>
+                <w:sz w:val="20"/>
+                <w:szCs w:val="20"/>
+              </w:rPr>
+              <w:t xml:space="preserve"> application of Bayes Rule</w:t>
+            </w:r>
+            <w:bookmarkEnd w:id="14"/>
+          </w:p>
+          <w:p>
+            <w:pPr>
+              <w:pStyle w:val="Normal"/>
+              <w:spacing w:lineRule="auto" w:line="240" w:before="0" w:after="0"/>
+              <w:rPr/>
+            </w:pPr>
+            <w:r>
+              <w:rPr>
+                <w:rFonts w:cs="Verdana" w:ascii="Verdana" w:hAnsi="Verdana"/>
+                <w:b w:val="false"/>
+                <w:bCs w:val="false"/>
+                <w:color w:val="000000"/>
+                <w:sz w:val="20"/>
+                <w:szCs w:val="20"/>
+              </w:rPr>
+              <w:t xml:space="preserve">  </w:t>
+            </w:r>
+            <w:r>
+              <w:rPr>
+                <w:rFonts w:cs="Verdana" w:ascii="Verdana" w:hAnsi="Verdana"/>
+                <w:b w:val="false"/>
+                <w:bCs w:val="false"/>
+                <w:color w:val="000000"/>
+                <w:sz w:val="20"/>
+                <w:szCs w:val="20"/>
+              </w:rPr>
+              <w:t xml:space="preserve">Spreadsheet: 2. </w:t>
+            </w:r>
+            <w:r>
+              <w:rPr>
+                <w:rFonts w:eastAsia="Calibri" w:cs="Verdana" w:ascii="Verdana" w:hAnsi="Verdana"/>
+                <w:b w:val="false"/>
+                <w:bCs w:val="false"/>
+                <w:color w:val="000000"/>
+                <w:kern w:val="0"/>
+                <w:sz w:val="20"/>
+                <w:szCs w:val="20"/>
+                <w:lang w:val="en-US" w:eastAsia="en-US" w:bidi="ar-SA"/>
+              </w:rPr>
+              <w:t>Linear regression, height weight gender</w:t>
             </w:r>
           </w:p>
           <w:p>
@@ -3270,7 +3449,7 @@
         </w:tc>
         <w:tc>
           <w:tcPr>
-            <w:tcW w:w="2343" w:type="dxa"/>
+            <w:tcW w:w="1975" w:type="dxa"/>
             <w:tcBorders/>
             <w:shd w:fill="auto" w:val="clear"/>
           </w:tcPr>
@@ -3289,7 +3468,18 @@
                 <w:szCs w:val="20"/>
                 <w:lang w:val="en-US" w:eastAsia="en-US" w:bidi="ar-SA"/>
               </w:rPr>
-              <w:t>Assignment</w:t>
+              <w:t>D</w:t>
+            </w:r>
+            <w:r>
+              <w:rPr>
+                <w:rFonts w:eastAsia="Calibri" w:cs="Verdana" w:ascii="Verdana" w:hAnsi="Verdana"/>
+                <w:color w:val="000000"/>
+                <w:kern w:val="0"/>
+                <w:sz w:val="20"/>
+                <w:szCs w:val="20"/>
+                <w:lang w:val="en-US" w:eastAsia="en-US" w:bidi="ar-SA"/>
+              </w:rPr>
+              <w:t>iscussion board</w:t>
             </w:r>
             <w:bookmarkStart w:id="19" w:name="__DdeLink__368_3820221879"/>
             <w:r>
@@ -3318,42 +3508,18 @@
             <w:pPr>
               <w:pStyle w:val="Normal"/>
               <w:spacing w:lineRule="auto" w:line="240" w:before="0" w:after="0"/>
-              <w:rPr/>
-            </w:pPr>
-            <w:r>
-              <w:rPr>
-                <w:rFonts w:cs="Verdana-Bold" w:ascii="Verdana" w:hAnsi="Verdana"/>
+              <w:rPr>
+                <w:rFonts w:ascii="Verdana" w:hAnsi="Verdana" w:cs="Verdana-Bold"/>
+                <w:b w:val="false"/>
                 <w:b w:val="false"/>
                 <w:bCs w:val="false"/>
                 <w:color w:val="000000"/>
                 <w:sz w:val="20"/>
                 <w:szCs w:val="20"/>
               </w:rPr>
-              <w:t>(</w:t>
-            </w:r>
-            <w:r>
-              <w:rPr>
-                <w:rFonts w:eastAsia="Calibri" w:cs="Verdana-Bold" w:ascii="Verdana" w:hAnsi="Verdana"/>
-                <w:b w:val="false"/>
-                <w:bCs w:val="false"/>
-                <w:color w:val="000000"/>
-                <w:kern w:val="0"/>
-                <w:sz w:val="20"/>
-                <w:szCs w:val="20"/>
-                <w:lang w:val="en-US" w:eastAsia="en-US" w:bidi="ar-SA"/>
-              </w:rPr>
-              <w:t>discuss your EDA findings</w:t>
-            </w:r>
-            <w:r>
-              <w:rPr>
-                <w:rFonts w:cs="Verdana-Bold" w:ascii="Verdana" w:hAnsi="Verdana"/>
-                <w:b w:val="false"/>
-                <w:bCs w:val="false"/>
-                <w:color w:val="000000"/>
-                <w:sz w:val="20"/>
-                <w:szCs w:val="20"/>
-              </w:rPr>
-              <w:t xml:space="preserve"> on discussion board)</w:t>
+            </w:pPr>
+            <w:r>
+              <w:rPr/>
             </w:r>
           </w:p>
           <w:p>
@@ -3438,7 +3604,7 @@
         </w:tc>
         <w:tc>
           <w:tcPr>
-            <w:tcW w:w="6292" w:type="dxa"/>
+            <w:tcW w:w="6660" w:type="dxa"/>
             <w:tcBorders/>
             <w:shd w:fill="auto" w:val="clear"/>
           </w:tcPr>
@@ -3528,23 +3694,57 @@
             <w:pPr>
               <w:pStyle w:val="Normal"/>
               <w:spacing w:lineRule="auto" w:line="240" w:before="0" w:after="0"/>
-              <w:rPr>
-                <w:b w:val="false"/>
+              <w:rPr/>
+            </w:pPr>
+            <w:r>
+              <w:rPr>
+                <w:rFonts w:cs="Verdana" w:ascii="Verdana" w:hAnsi="Verdana"/>
+                <w:b/>
+                <w:bCs/>
+                <w:color w:val="000000"/>
+                <w:sz w:val="20"/>
+                <w:szCs w:val="20"/>
+                <w:u w:val="none"/>
+              </w:rPr>
+              <w:t xml:space="preserve">Assignment </w:t>
+            </w:r>
+            <w:r>
+              <w:rPr>
+                <w:rFonts w:eastAsia="Calibri" w:cs="Verdana" w:ascii="Verdana" w:hAnsi="Verdana"/>
+                <w:b/>
+                <w:bCs/>
+                <w:color w:val="000000"/>
+                <w:kern w:val="0"/>
+                <w:sz w:val="20"/>
+                <w:szCs w:val="20"/>
+                <w:u w:val="none"/>
+                <w:lang w:val="en-US" w:eastAsia="en-US" w:bidi="ar-SA"/>
+              </w:rPr>
+              <w:t>3</w:t>
+            </w:r>
+            <w:r>
+              <w:rPr>
+                <w:rFonts w:cs="Verdana" w:ascii="Verdana" w:hAnsi="Verdana"/>
+                <w:b/>
+                <w:bCs/>
+                <w:color w:val="000000"/>
+                <w:sz w:val="20"/>
+                <w:szCs w:val="20"/>
+                <w:u w:val="none"/>
+              </w:rPr>
+              <w:t>:</w:t>
+            </w:r>
+            <w:r>
+              <w:rPr>
+                <w:rFonts w:cs="Verdana" w:ascii="Verdana" w:hAnsi="Verdana"/>
                 <w:b w:val="false"/>
                 <w:bCs w:val="false"/>
-              </w:rPr>
-            </w:pPr>
-            <w:r>
-              <w:rPr>
-                <w:rFonts w:cs="Verdana" w:ascii="Verdana" w:hAnsi="Verdana"/>
-                <w:b w:val="false"/>
-                <w:bCs w:val="false"/>
                 <w:color w:val="000000"/>
                 <w:sz w:val="20"/>
                 <w:szCs w:val="20"/>
                 <w:u w:val="none"/>
               </w:rPr>
-              <w:t>Assignment #4: Discussion Board and Quiz</w:t>
+              <w:t xml:space="preserve"> Discussion Board and Quiz</w:t>
             </w:r>
           </w:p>
           <w:p>
@@ -3884,7 +4084,7 @@
         </w:tc>
         <w:tc>
           <w:tcPr>
-            <w:tcW w:w="2343" w:type="dxa"/>
+            <w:tcW w:w="1975" w:type="dxa"/>
             <w:tcBorders/>
             <w:shd w:fill="auto" w:val="clear"/>
           </w:tcPr>
@@ -4064,7 +4264,7 @@
         </w:tc>
         <w:tc>
           <w:tcPr>
-            <w:tcW w:w="6292" w:type="dxa"/>
+            <w:tcW w:w="6660" w:type="dxa"/>
             <w:tcBorders/>
             <w:shd w:fill="auto" w:val="clear"/>
           </w:tcPr>
@@ -4139,11 +4339,46 @@
             <w:r>
               <w:rPr>
                 <w:rFonts w:cs="Verdana" w:ascii="Verdana" w:hAnsi="Verdana"/>
-                <w:color w:val="000000"/>
-                <w:sz w:val="20"/>
-                <w:szCs w:val="20"/>
-              </w:rPr>
-              <w:t>Assignment #5: Discussion &amp; 4 diabetes prediction models</w:t>
+                <w:b/>
+                <w:bCs/>
+                <w:color w:val="000000"/>
+                <w:sz w:val="20"/>
+                <w:szCs w:val="20"/>
+              </w:rPr>
+              <w:t xml:space="preserve">Assignment </w:t>
+            </w:r>
+            <w:r>
+              <w:rPr>
+                <w:rFonts w:eastAsia="Calibri" w:cs="Verdana" w:ascii="Verdana" w:hAnsi="Verdana"/>
+                <w:b/>
+                <w:bCs/>
+                <w:color w:val="000000"/>
+                <w:kern w:val="0"/>
+                <w:sz w:val="20"/>
+                <w:szCs w:val="20"/>
+                <w:lang w:val="en-US" w:eastAsia="en-US" w:bidi="ar-SA"/>
+              </w:rPr>
+              <w:t>4</w:t>
+            </w:r>
+            <w:r>
+              <w:rPr>
+                <w:rFonts w:cs="Verdana" w:ascii="Verdana" w:hAnsi="Verdana"/>
+                <w:b/>
+                <w:bCs/>
+                <w:color w:val="000000"/>
+                <w:sz w:val="20"/>
+                <w:szCs w:val="20"/>
+              </w:rPr>
+              <w:t>:</w:t>
+            </w:r>
+            <w:r>
+              <w:rPr>
+                <w:rFonts w:cs="Verdana" w:ascii="Verdana" w:hAnsi="Verdana"/>
+                <w:color w:val="000000"/>
+                <w:sz w:val="20"/>
+                <w:szCs w:val="20"/>
+              </w:rPr>
+              <w:t xml:space="preserve"> Discussion &amp; 4 diabetes prediction models</w:t>
             </w:r>
           </w:p>
           <w:p>
@@ -4310,7 +4545,7 @@
         </w:tc>
         <w:tc>
           <w:tcPr>
-            <w:tcW w:w="2343" w:type="dxa"/>
+            <w:tcW w:w="1975" w:type="dxa"/>
             <w:tcBorders/>
             <w:shd w:fill="auto" w:val="clear"/>
           </w:tcPr>
@@ -4498,7 +4733,7 @@
         </w:tc>
         <w:tc>
           <w:tcPr>
-            <w:tcW w:w="6292" w:type="dxa"/>
+            <w:tcW w:w="6660" w:type="dxa"/>
             <w:tcBorders/>
             <w:shd w:fill="auto" w:val="clear"/>
           </w:tcPr>
@@ -4571,12 +4806,25 @@
             </w:pPr>
             <w:r>
               <w:rPr>
-                <w:rFonts w:cs="Verdana" w:ascii="Verdana" w:hAnsi="Verdana"/>
-                <w:color w:val="000000"/>
-                <w:sz w:val="20"/>
-                <w:szCs w:val="20"/>
-              </w:rPr>
-              <w:t>Assignment #6:  Discussion Board</w:t>
+                <w:rFonts w:eastAsia="Calibri" w:cs="Verdana" w:ascii="Verdana" w:hAnsi="Verdana"/>
+                <w:b/>
+                <w:bCs/>
+                <w:color w:val="000000"/>
+                <w:kern w:val="0"/>
+                <w:sz w:val="20"/>
+                <w:szCs w:val="20"/>
+                <w:lang w:val="en-US" w:eastAsia="en-US" w:bidi="ar-SA"/>
+              </w:rPr>
+              <w:t>Assignment 5</w:t>
+            </w:r>
+            <w:r>
+              <w:rPr>
+                <w:rFonts w:cs="Verdana" w:ascii="Verdana" w:hAnsi="Verdana"/>
+                <w:color w:val="000000"/>
+                <w:sz w:val="20"/>
+                <w:szCs w:val="20"/>
+              </w:rPr>
+              <w:t>:  Discussion Board</w:t>
             </w:r>
           </w:p>
           <w:p>
@@ -4762,7 +5010,7 @@
         </w:tc>
         <w:tc>
           <w:tcPr>
-            <w:tcW w:w="2343" w:type="dxa"/>
+            <w:tcW w:w="1975" w:type="dxa"/>
             <w:tcBorders/>
             <w:shd w:fill="auto" w:val="clear"/>
           </w:tcPr>
@@ -4860,7 +5108,7 @@
         </w:tc>
         <w:tc>
           <w:tcPr>
-            <w:tcW w:w="6292" w:type="dxa"/>
+            <w:tcW w:w="6660" w:type="dxa"/>
             <w:tcBorders>
               <w:top w:val="nil"/>
             </w:tcBorders>
@@ -5200,7 +5448,7 @@
         </w:tc>
         <w:tc>
           <w:tcPr>
-            <w:tcW w:w="2343" w:type="dxa"/>
+            <w:tcW w:w="1975" w:type="dxa"/>
             <w:tcBorders>
               <w:top w:val="nil"/>
             </w:tcBorders>
@@ -5352,7 +5600,7 @@
         </w:tc>
         <w:tc>
           <w:tcPr>
-            <w:tcW w:w="6292" w:type="dxa"/>
+            <w:tcW w:w="6660" w:type="dxa"/>
             <w:tcBorders/>
             <w:shd w:fill="auto" w:val="clear"/>
           </w:tcPr>
@@ -5553,7 +5801,7 @@
         </w:tc>
         <w:tc>
           <w:tcPr>
-            <w:tcW w:w="2343" w:type="dxa"/>
+            <w:tcW w:w="1975" w:type="dxa"/>
             <w:tcBorders/>
             <w:shd w:fill="auto" w:val="clear"/>
           </w:tcPr>
@@ -5670,7 +5918,7 @@
         </w:tc>
         <w:tc>
           <w:tcPr>
-            <w:tcW w:w="6292" w:type="dxa"/>
+            <w:tcW w:w="6660" w:type="dxa"/>
             <w:tcBorders/>
             <w:shd w:fill="auto" w:val="clear"/>
           </w:tcPr>
@@ -5871,7 +6119,7 @@
         </w:tc>
         <w:tc>
           <w:tcPr>
-            <w:tcW w:w="2343" w:type="dxa"/>
+            <w:tcW w:w="1975" w:type="dxa"/>
             <w:tcBorders/>
             <w:shd w:fill="auto" w:val="clear"/>
           </w:tcPr>
@@ -5995,7 +6243,7 @@
         </w:tc>
         <w:tc>
           <w:tcPr>
-            <w:tcW w:w="6292" w:type="dxa"/>
+            <w:tcW w:w="6660" w:type="dxa"/>
             <w:tcBorders/>
             <w:shd w:fill="auto" w:val="clear"/>
           </w:tcPr>
@@ -6064,12 +6312,47 @@
             </w:pPr>
             <w:r>
               <w:rPr>
-                <w:rFonts w:cs="Verdana" w:ascii="Verdana" w:hAnsi="Verdana"/>
-                <w:color w:val="000000"/>
-                <w:sz w:val="20"/>
-                <w:szCs w:val="20"/>
-              </w:rPr>
-              <w:t xml:space="preserve">Assignment #7 </w:t>
+                <w:rFonts w:eastAsia="Calibri" w:cs="Verdana" w:ascii="Verdana" w:hAnsi="Verdana"/>
+                <w:b/>
+                <w:bCs/>
+                <w:color w:val="000000"/>
+                <w:kern w:val="0"/>
+                <w:sz w:val="20"/>
+                <w:szCs w:val="20"/>
+                <w:lang w:val="en-US" w:eastAsia="en-US" w:bidi="ar-SA"/>
+              </w:rPr>
+              <w:t>Exercise</w:t>
+            </w:r>
+            <w:r>
+              <w:rPr>
+                <w:rFonts w:cs="Verdana" w:ascii="Verdana" w:hAnsi="Verdana"/>
+                <w:b/>
+                <w:bCs/>
+                <w:color w:val="000000"/>
+                <w:sz w:val="20"/>
+                <w:szCs w:val="20"/>
+              </w:rPr>
+              <w:t xml:space="preserve"> </w:t>
+            </w:r>
+            <w:r>
+              <w:rPr>
+                <w:rFonts w:cs="Verdana" w:ascii="Verdana" w:hAnsi="Verdana"/>
+                <w:b/>
+                <w:bCs/>
+                <w:color w:val="000000"/>
+                <w:sz w:val="20"/>
+                <w:szCs w:val="20"/>
+              </w:rPr>
+              <w:t>9:</w:t>
+            </w:r>
+            <w:r>
+              <w:rPr>
+                <w:rFonts w:cs="Verdana" w:ascii="Verdana" w:hAnsi="Verdana"/>
+                <w:color w:val="000000"/>
+                <w:sz w:val="20"/>
+                <w:szCs w:val="20"/>
+              </w:rPr>
+              <w:t xml:space="preserve"> Excess readmission rate modeling</w:t>
             </w:r>
           </w:p>
           <w:p>
@@ -6313,7 +6596,7 @@
         </w:tc>
         <w:tc>
           <w:tcPr>
-            <w:tcW w:w="2343" w:type="dxa"/>
+            <w:tcW w:w="1975" w:type="dxa"/>
             <w:tcBorders/>
             <w:shd w:fill="auto" w:val="clear"/>
           </w:tcPr>
@@ -6407,7 +6690,7 @@
         </w:tc>
         <w:tc>
           <w:tcPr>
-            <w:tcW w:w="6292" w:type="dxa"/>
+            <w:tcW w:w="6660" w:type="dxa"/>
             <w:tcBorders/>
             <w:shd w:fill="auto" w:val="clear"/>
           </w:tcPr>
@@ -6618,7 +6901,7 @@
         </w:tc>
         <w:tc>
           <w:tcPr>
-            <w:tcW w:w="2343" w:type="dxa"/>
+            <w:tcW w:w="1975" w:type="dxa"/>
             <w:tcBorders/>
             <w:shd w:fill="auto" w:val="clear"/>
           </w:tcPr>

</xml_diff>